<commit_message>
More improvements to breakable.
</commit_message>
<xml_diff>
--- a/test/docx/golden/custom_style_no_reference.docx
+++ b/test/docx/golden/custom_style_no_reference.docx
@@ -15,10 +15,7 @@
         <w:pStyle w:val="BodyText"/>
       </w:pPr>
       <w:r>
-        <w:t xml:space="preserve">Here is something</w:t>
-      </w:r>
-      <w:r>
-        <w:t xml:space="preserve"> </w:t>
+        <w:t xml:space="preserve">Here is something </w:t>
       </w:r>
       <w:r>
         <w:rPr>
@@ -33,10 +30,7 @@
         <w:t xml:space="preserve"> </w:t>
       </w:r>
       <w:r>
-        <w:t xml:space="preserve">here is something</w:t>
-      </w:r>
-      <w:r>
-        <w:t xml:space="preserve"> </w:t>
+        <w:t xml:space="preserve">here is something </w:t>
       </w:r>
       <w:r>
         <w:rPr>
@@ -61,10 +55,7 @@
         <w:pStyle w:val="MyBlockStyle"/>
       </w:pPr>
       <w:r>
-        <w:t xml:space="preserve">And another paragraph of</w:t>
-      </w:r>
-      <w:r>
-        <w:t xml:space="preserve"> </w:t>
+        <w:t xml:space="preserve">And another paragraph of </w:t>
       </w:r>
       <w:r>
         <w:rPr>
@@ -85,10 +76,7 @@
         <w:t xml:space="preserve">cool</w:t>
       </w:r>
       <w:r>
-        <w:t xml:space="preserve"> </w:t>
-      </w:r>
-      <w:r>
-        <w:t xml:space="preserve">text.</w:t>
+        <w:t xml:space="preserve"> text.</w:t>
       </w:r>
     </w:p>
     <w:sectPr/>

</xml_diff>